<commit_message>
2nd revision to poster-Tuesday
</commit_message>
<xml_diff>
--- a/Cellular Aging intro .docx
+++ b/Cellular Aging intro .docx
@@ -12,7 +12,20 @@
         <w:rPr>
           <w:rFonts w:ascii="Times New Roman" w:hAnsi="Times New Roman" w:cs="Times New Roman"/>
         </w:rPr>
-        <w:t>Cellular Aging</w:t>
+        <w:t xml:space="preserve">Is robustness connected to cellular aging in yeast? </w:t>
+      </w:r>
+    </w:p>
+    <w:p>
+      <w:pPr>
+        <w:rPr>
+          <w:rFonts w:ascii="Times New Roman" w:hAnsi="Times New Roman" w:cs="Times New Roman"/>
+        </w:rPr>
+      </w:pPr>
+      <w:r>
+        <w:rPr>
+          <w:rFonts w:ascii="Times New Roman" w:hAnsi="Times New Roman" w:cs="Times New Roman"/>
+        </w:rPr>
+        <w:t>cd</w:t>
       </w:r>
     </w:p>
     <w:p>
@@ -223,9 +236,73 @@
     <w:p>
       <w:pPr>
         <w:rPr>
-          <w:rFonts w:ascii="Times New Roman" w:hAnsi="Times New Roman" w:cs="Times New Roman"/>
-        </w:rPr>
-      </w:pPr>
+          <w:sz w:val="22"/>
+          <w:szCs w:val="22"/>
+        </w:rPr>
+      </w:pPr>
+      <w:r>
+        <w:rPr>
+          <w:rFonts w:ascii="Times New Roman" w:hAnsi="Times New Roman" w:cs="Times New Roman"/>
+        </w:rPr>
+        <w:t>In order to</w:t>
+      </w:r>
+      <w:r>
+        <w:rPr>
+          <w:rFonts w:ascii="Times New Roman" w:hAnsi="Times New Roman" w:cs="Times New Roman"/>
+        </w:rPr>
+        <w:t xml:space="preserve"> understand the me</w:t>
+      </w:r>
+      <w:r>
+        <w:rPr>
+          <w:rFonts w:ascii="Times New Roman" w:hAnsi="Times New Roman" w:cs="Times New Roman"/>
+        </w:rPr>
+        <w:t xml:space="preserve">chanisms of aging as accurately </w:t>
+      </w:r>
+      <w:r>
+        <w:rPr>
+          <w:rFonts w:ascii="Times New Roman" w:hAnsi="Times New Roman" w:cs="Times New Roman"/>
+        </w:rPr>
+        <w:t>as possible, the organism Saccha</w:t>
+      </w:r>
+      <w:r>
+        <w:rPr>
+          <w:rFonts w:ascii="Times New Roman" w:hAnsi="Times New Roman" w:cs="Times New Roman"/>
+        </w:rPr>
+        <w:t xml:space="preserve">romyces </w:t>
+      </w:r>
+      <w:proofErr w:type="spellStart"/>
+      <w:r>
+        <w:rPr>
+          <w:rFonts w:ascii="Times New Roman" w:hAnsi="Times New Roman" w:cs="Times New Roman"/>
+        </w:rPr>
+        <w:t>Cervi</w:t>
+      </w:r>
+      <w:r>
+        <w:rPr>
+          <w:rFonts w:ascii="Times New Roman" w:hAnsi="Times New Roman" w:cs="Times New Roman"/>
+        </w:rPr>
+        <w:t>siae</w:t>
+      </w:r>
+      <w:proofErr w:type="spellEnd"/>
+      <w:r>
+        <w:rPr>
+          <w:rFonts w:ascii="Times New Roman" w:hAnsi="Times New Roman" w:cs="Times New Roman"/>
+        </w:rPr>
+        <w:t xml:space="preserve"> was observed because of its </w:t>
+      </w:r>
+      <w:r>
+        <w:rPr>
+          <w:sz w:val="22"/>
+          <w:szCs w:val="22"/>
+        </w:rPr>
+        <w:t>similar complex internal cell structure to higher-level eukaryotes</w:t>
+      </w:r>
+      <w:r>
+        <w:rPr>
+          <w:rFonts w:ascii="Times New Roman" w:hAnsi="Times New Roman" w:cs="Times New Roman"/>
+        </w:rPr>
+        <w:t xml:space="preserve"> </w:t>
+      </w:r>
       <w:r>
         <w:rPr>
           <w:rFonts w:ascii="Times New Roman" w:hAnsi="Times New Roman" w:cs="Times New Roman"/>
@@ -256,116 +333,194 @@
         <w:rPr>
           <w:rFonts w:ascii="Times New Roman" w:hAnsi="Times New Roman" w:cs="Times New Roman"/>
         </w:rPr>
-        <w:t xml:space="preserve">, aging is known as replicative life span or RLS. </w:t>
+        <w:t>, aging is known a</w:t>
+      </w:r>
+      <w:r>
+        <w:rPr>
+          <w:rFonts w:ascii="Times New Roman" w:hAnsi="Times New Roman" w:cs="Times New Roman"/>
+        </w:rPr>
+        <w:t>s replicative life span or RLS; r</w:t>
+      </w:r>
+      <w:r>
+        <w:rPr>
+          <w:rFonts w:ascii="Times New Roman" w:hAnsi="Times New Roman" w:cs="Times New Roman"/>
+        </w:rPr>
+        <w:t xml:space="preserve">eplicative life span is determined by the number of cell divisions </w:t>
+      </w:r>
+      <w:r>
+        <w:rPr>
+          <w:rFonts w:ascii="Times New Roman" w:hAnsi="Times New Roman" w:cs="Times New Roman"/>
+        </w:rPr>
+        <w:t>that occur prior to senescence</w:t>
+      </w:r>
+      <w:r>
+        <w:rPr>
+          <w:rFonts w:ascii="Times New Roman" w:hAnsi="Times New Roman" w:cs="Times New Roman"/>
+        </w:rPr>
+        <w:t xml:space="preserve"> (when diploid cells can no longer divide). </w:t>
+      </w:r>
+      <w:r>
+        <w:rPr>
+          <w:rFonts w:ascii="Times New Roman" w:hAnsi="Times New Roman" w:cs="Times New Roman"/>
+        </w:rPr>
+        <w:t xml:space="preserve">I studied the effect of robustness on RLS in S. </w:t>
+      </w:r>
+      <w:proofErr w:type="spellStart"/>
+      <w:r>
+        <w:rPr>
+          <w:rFonts w:ascii="Times New Roman" w:hAnsi="Times New Roman" w:cs="Times New Roman"/>
+        </w:rPr>
+        <w:t>cerevisiae</w:t>
+      </w:r>
+      <w:proofErr w:type="spellEnd"/>
+      <w:r>
+        <w:rPr>
+          <w:rFonts w:ascii="Times New Roman" w:hAnsi="Times New Roman" w:cs="Times New Roman"/>
+        </w:rPr>
+        <w:t xml:space="preserve">. </w:t>
+      </w:r>
+      <w:r>
+        <w:rPr>
+          <w:sz w:val="22"/>
+          <w:szCs w:val="22"/>
+        </w:rPr>
+        <w:t>Previous research has provided evidence that cellular aging is an emergent property of gene networks</w:t>
+      </w:r>
+      <w:r>
+        <w:rPr>
+          <w:rFonts w:ascii="Times New Roman" w:hAnsi="Times New Roman" w:cs="Times New Roman"/>
+        </w:rPr>
+        <w:t>. T</w:t>
+      </w:r>
+      <w:r>
+        <w:rPr>
+          <w:sz w:val="22"/>
+          <w:szCs w:val="22"/>
+        </w:rPr>
+        <w:t xml:space="preserve">hese gene networks allow the cell to </w:t>
       </w:r>
       <w:proofErr w:type="gramStart"/>
       <w:r>
         <w:rPr>
-          <w:rFonts w:ascii="Times New Roman" w:hAnsi="Times New Roman" w:cs="Times New Roman"/>
-        </w:rPr>
-        <w:t xml:space="preserve">Replicative life span is determined by the number of cell divisions </w:t>
-      </w:r>
-      <w:r>
-        <w:rPr>
-          <w:rFonts w:ascii="Times New Roman" w:hAnsi="Times New Roman" w:cs="Times New Roman"/>
-        </w:rPr>
-        <w:t>that occur prior to senescence</w:t>
+          <w:sz w:val="22"/>
+          <w:szCs w:val="22"/>
+        </w:rPr>
+        <w:t>adapt</w:t>
       </w:r>
       <w:proofErr w:type="gramEnd"/>
       <w:r>
         <w:rPr>
-          <w:rFonts w:ascii="Times New Roman" w:hAnsi="Times New Roman" w:cs="Times New Roman"/>
-        </w:rPr>
-        <w:t xml:space="preserve">; </w:t>
-      </w:r>
-      <w:r>
-        <w:rPr>
-          <w:rFonts w:ascii="Times New Roman" w:hAnsi="Times New Roman" w:cs="Times New Roman"/>
-        </w:rPr>
-        <w:t>which is when a cell is no longer capable of dividing but still alive and metabolically active.</w:t>
-      </w:r>
-      <w:r>
-        <w:rPr>
-          <w:rFonts w:ascii="Times New Roman" w:hAnsi="Times New Roman" w:cs="Times New Roman"/>
+          <w:sz w:val="22"/>
+          <w:szCs w:val="22"/>
+        </w:rPr>
+        <w:t xml:space="preserve"> and survive, and thus depicts the robustness of the cel</w:t>
+      </w:r>
+      <w:r>
+        <w:rPr>
+          <w:sz w:val="22"/>
+          <w:szCs w:val="22"/>
+        </w:rPr>
+        <w:t xml:space="preserve">l. </w:t>
+      </w:r>
+      <w:r>
+        <w:rPr>
+          <w:rFonts w:ascii="Times New Roman" w:hAnsi="Times New Roman" w:cs="Times New Roman"/>
+        </w:rPr>
+        <w:t>As a cell’s network robustness decreases, it will be less able to adapt against external pertu</w:t>
+      </w:r>
+      <w:r>
+        <w:rPr>
+          <w:rFonts w:ascii="Times New Roman" w:hAnsi="Times New Roman" w:cs="Times New Roman"/>
+        </w:rPr>
+        <w:t>r</w:t>
+      </w:r>
+      <w:r>
+        <w:rPr>
+          <w:rFonts w:ascii="Times New Roman" w:hAnsi="Times New Roman" w:cs="Times New Roman"/>
+        </w:rPr>
+        <w:t xml:space="preserve">bations. As a result, </w:t>
+      </w:r>
+      <w:r>
+        <w:rPr>
+          <w:sz w:val="22"/>
+          <w:szCs w:val="22"/>
+        </w:rPr>
+        <w:t>functionality of</w:t>
+      </w:r>
+      <w:r>
+        <w:rPr>
+          <w:sz w:val="22"/>
+          <w:szCs w:val="22"/>
+        </w:rPr>
+        <w:t xml:space="preserve"> protein activities</w:t>
+      </w:r>
+      <w:r>
+        <w:rPr>
+          <w:sz w:val="22"/>
+          <w:szCs w:val="22"/>
         </w:rPr>
         <w:t xml:space="preserve"> </w:t>
       </w:r>
-      <w:r>
-        <w:rPr>
-          <w:rFonts w:ascii="Times New Roman" w:hAnsi="Times New Roman" w:cs="Times New Roman"/>
-        </w:rPr>
-        <w:t>Cellular r</w:t>
-      </w:r>
-      <w:r>
-        <w:rPr>
-          <w:rFonts w:ascii="Times New Roman" w:hAnsi="Times New Roman" w:cs="Times New Roman"/>
-        </w:rPr>
-        <w:t xml:space="preserve">obustness is defined as </w:t>
-      </w:r>
-      <w:r>
-        <w:rPr>
-          <w:rFonts w:ascii="Times New Roman" w:hAnsi="Times New Roman" w:cs="Times New Roman"/>
-          <w:color w:val="1C1C1C"/>
-        </w:rPr>
-        <w:t>the persistence of a certain characteristic or trait in a system under perturbations or conditions of uncertainty</w:t>
-      </w:r>
-      <w:r>
-        <w:rPr>
-          <w:rFonts w:ascii="Times New Roman" w:hAnsi="Times New Roman" w:cs="Times New Roman"/>
-          <w:color w:val="1C1C1C"/>
-        </w:rPr>
-        <w:t xml:space="preserve"> such as temperature, time, and cellular damage</w:t>
-      </w:r>
-      <w:r>
-        <w:rPr>
-          <w:rFonts w:ascii="Times New Roman" w:hAnsi="Times New Roman" w:cs="Times New Roman"/>
-        </w:rPr>
-        <w:t>.</w:t>
-      </w:r>
-    </w:p>
-    <w:p>
-      <w:pPr>
-        <w:rPr>
-          <w:rFonts w:ascii="Times New Roman" w:hAnsi="Times New Roman" w:cs="Times New Roman"/>
-        </w:rPr>
-      </w:pPr>
-      <w:r>
-        <w:rPr>
-          <w:rFonts w:ascii="Times New Roman" w:hAnsi="Times New Roman" w:cs="Times New Roman"/>
-        </w:rPr>
-        <w:t>Cellular aging is known as the deterioration of cellular functions. As a cell’s network robustness decreases, it will be less able to adapt against external pertu</w:t>
-      </w:r>
-      <w:r>
-        <w:rPr>
-          <w:rFonts w:ascii="Times New Roman" w:hAnsi="Times New Roman" w:cs="Times New Roman"/>
-        </w:rPr>
-        <w:t>r</w:t>
-      </w:r>
-      <w:r>
-        <w:rPr>
-          <w:rFonts w:ascii="Times New Roman" w:hAnsi="Times New Roman" w:cs="Times New Roman"/>
-        </w:rPr>
-        <w:t>bations</w:t>
-      </w:r>
       <w:proofErr w:type="gramStart"/>
       <w:r>
         <w:rPr>
-          <w:rFonts w:ascii="Times New Roman" w:hAnsi="Times New Roman" w:cs="Times New Roman"/>
-        </w:rPr>
-        <w:t>;</w:t>
+          <w:sz w:val="22"/>
+          <w:szCs w:val="22"/>
+        </w:rPr>
+        <w:t>are</w:t>
       </w:r>
       <w:proofErr w:type="gramEnd"/>
       <w:r>
         <w:rPr>
-          <w:rFonts w:ascii="Times New Roman" w:hAnsi="Times New Roman" w:cs="Times New Roman"/>
-        </w:rPr>
-        <w:t xml:space="preserve"> ultimately causing aging. </w:t>
-      </w:r>
-      <w:r>
-        <w:rPr>
-          <w:rFonts w:ascii="Times New Roman" w:hAnsi="Times New Roman" w:cs="Times New Roman"/>
-        </w:rPr>
-        <w:t xml:space="preserve">Protein robustness, the ability of a cell to maintain homeostasis was found to </w:t>
+          <w:sz w:val="22"/>
+          <w:szCs w:val="22"/>
+        </w:rPr>
+        <w:t xml:space="preserve"> depleted; </w:t>
+      </w:r>
+      <w:r>
+        <w:rPr>
+          <w:sz w:val="22"/>
+          <w:szCs w:val="22"/>
+        </w:rPr>
+        <w:t xml:space="preserve">Aging is basically the increase of chance of dying with age. </w:t>
+      </w:r>
+    </w:p>
+    <w:p>
+      <w:pPr>
+        <w:rPr>
+          <w:rFonts w:ascii="Times New Roman" w:hAnsi="Times New Roman" w:cs="Times New Roman"/>
+        </w:rPr>
+      </w:pPr>
+      <w:r>
+        <w:rPr>
+          <w:sz w:val="22"/>
+          <w:szCs w:val="22"/>
+        </w:rPr>
+        <w:t xml:space="preserve"> </w:t>
+      </w:r>
+      <w:r>
+        <w:rPr>
+          <w:rFonts w:ascii="Times New Roman" w:hAnsi="Times New Roman" w:cs="Times New Roman"/>
+        </w:rPr>
+        <w:t xml:space="preserve"> </w:t>
+      </w:r>
+      <w:r>
+        <w:rPr>
+          <w:rFonts w:ascii="Times New Roman" w:hAnsi="Times New Roman" w:cs="Times New Roman"/>
+        </w:rPr>
+        <w:t>Protein robustness, the ability of a cell to maintain homeostasis</w:t>
+      </w:r>
+      <w:r>
+        <w:rPr>
+          <w:rFonts w:ascii="Times New Roman" w:hAnsi="Times New Roman" w:cs="Times New Roman"/>
+        </w:rPr>
+        <w:t>,</w:t>
+      </w:r>
+      <w:r>
+        <w:rPr>
+          <w:rFonts w:ascii="Times New Roman" w:hAnsi="Times New Roman" w:cs="Times New Roman"/>
+        </w:rPr>
+        <w:t xml:space="preserve"> was found to </w:t>
       </w:r>
       <w:r>
         <w:rPr>
@@ -407,7 +562,7 @@
         <w:rPr>
           <w:rFonts w:ascii="Times New Roman" w:hAnsi="Times New Roman" w:cs="Times New Roman"/>
         </w:rPr>
-        <w:t>be directly correlated to</w:t>
+        <w:t>be correlated to</w:t>
       </w:r>
       <w:r>
         <w:rPr>
@@ -439,7 +594,7 @@
         <w:rPr>
           <w:rFonts w:ascii="Times New Roman" w:hAnsi="Times New Roman" w:cs="Times New Roman"/>
         </w:rPr>
-        <w:t>The robustness proxies examined are evolutionary distance</w:t>
+        <w:t>The robustness proxies examined are morphological plasticity</w:t>
       </w:r>
       <w:r>
         <w:rPr>
@@ -451,53 +606,118 @@
         <w:rPr>
           <w:rFonts w:ascii="Times New Roman" w:hAnsi="Times New Roman" w:cs="Times New Roman"/>
         </w:rPr>
-        <w:t>, morphological plasticity</w:t>
-      </w:r>
-      <w:r>
-        <w:rPr>
-          <w:rFonts w:ascii="Times New Roman" w:hAnsi="Times New Roman" w:cs="Times New Roman"/>
-        </w:rPr>
-        <w:t xml:space="preserve"> robustness</w:t>
-      </w:r>
-      <w:r>
-        <w:rPr>
-          <w:rFonts w:ascii="Times New Roman" w:hAnsi="Times New Roman" w:cs="Times New Roman"/>
-        </w:rPr>
-        <w:t>, fitness and the number of genetic interactions</w:t>
-      </w:r>
-      <w:r>
-        <w:rPr>
-          <w:rFonts w:ascii="Times New Roman" w:hAnsi="Times New Roman" w:cs="Times New Roman"/>
-        </w:rPr>
-        <w:t xml:space="preserve"> robust</w:t>
-      </w:r>
+        <w:t xml:space="preserve"> and</w:t>
+      </w:r>
+      <w:r>
+        <w:rPr>
+          <w:rFonts w:ascii="Times New Roman" w:hAnsi="Times New Roman" w:cs="Times New Roman"/>
+        </w:rPr>
+        <w:t xml:space="preserve"> </w:t>
+      </w:r>
+      <w:r>
+        <w:rPr>
+          <w:rFonts w:ascii="Times New Roman" w:hAnsi="Times New Roman" w:cs="Times New Roman"/>
+        </w:rPr>
+        <w:t>gene expression plasticity</w:t>
+      </w:r>
+      <w:r>
+        <w:rPr>
+          <w:rFonts w:ascii="Times New Roman" w:hAnsi="Times New Roman" w:cs="Times New Roman"/>
+        </w:rPr>
+        <w:t xml:space="preserve">. </w:t>
+      </w:r>
+      <w:r>
+        <w:rPr>
+          <w:rFonts w:ascii="Times New Roman" w:hAnsi="Times New Roman" w:cs="Times New Roman"/>
+        </w:rPr>
+        <w:t xml:space="preserve">These proxies are a </w:t>
+      </w:r>
+      <w:r>
+        <w:rPr>
+          <w:rFonts w:ascii="Times New Roman" w:hAnsi="Times New Roman" w:cs="Times New Roman"/>
+        </w:rPr>
+        <w:t>way to measure the robustness of</w:t>
+      </w:r>
+      <w:r>
+        <w:rPr>
+          <w:rFonts w:ascii="Times New Roman" w:hAnsi="Times New Roman" w:cs="Times New Roman"/>
+        </w:rPr>
+        <w:t xml:space="preserve"> a system. </w:t>
+      </w:r>
+    </w:p>
+    <w:p>
+      <w:pPr>
+        <w:rPr>
+          <w:rFonts w:ascii="Times New Roman" w:hAnsi="Times New Roman" w:cs="Times New Roman"/>
+        </w:rPr>
+      </w:pPr>
+    </w:p>
+    <w:p>
+      <w:pPr>
+        <w:rPr>
+          <w:rFonts w:ascii="Times New Roman" w:hAnsi="Times New Roman" w:cs="Times New Roman"/>
+        </w:rPr>
+      </w:pPr>
       <w:bookmarkStart w:id="0" w:name="_GoBack"/>
+      <w:r>
+        <w:rPr>
+          <w:rFonts w:ascii="Helvetica" w:hAnsi="Helvetica" w:cs="Helvetica"/>
+          <w:noProof/>
+          <w:color w:val="262626"/>
+          <w:sz w:val="26"/>
+          <w:szCs w:val="26"/>
+        </w:rPr>
+        <w:lastRenderedPageBreak/>
+        <w:drawing>
+          <wp:inline distT="0" distB="0" distL="0" distR="0" wp14:anchorId="5E9372E4" wp14:editId="59AB8EBC">
+            <wp:extent cx="5486400" cy="4199522"/>
+            <wp:effectExtent l="0" t="0" r="0" b="0"/>
+            <wp:docPr id="1" name="Picture 1"/>
+            <wp:cNvGraphicFramePr>
+              <a:graphicFrameLocks xmlns:a="http://schemas.openxmlformats.org/drawingml/2006/main" noChangeAspect="1"/>
+            </wp:cNvGraphicFramePr>
+            <a:graphic xmlns:a="http://schemas.openxmlformats.org/drawingml/2006/main">
+              <a:graphicData uri="http://schemas.openxmlformats.org/drawingml/2006/picture">
+                <pic:pic xmlns:pic="http://schemas.openxmlformats.org/drawingml/2006/picture">
+                  <pic:nvPicPr>
+                    <pic:cNvPr id="0" name="Picture 1"/>
+                    <pic:cNvPicPr>
+                      <a:picLocks noChangeAspect="1" noChangeArrowheads="1"/>
+                    </pic:cNvPicPr>
+                  </pic:nvPicPr>
+                  <pic:blipFill>
+                    <a:blip r:embed="rId5">
+                      <a:extLst>
+                        <a:ext uri="{28A0092B-C50C-407E-A947-70E740481C1C}">
+                          <a14:useLocalDpi xmlns:a14="http://schemas.microsoft.com/office/drawing/2010/main" val="0"/>
+                        </a:ext>
+                      </a:extLst>
+                    </a:blip>
+                    <a:srcRect/>
+                    <a:stretch>
+                      <a:fillRect/>
+                    </a:stretch>
+                  </pic:blipFill>
+                  <pic:spPr bwMode="auto">
+                    <a:xfrm>
+                      <a:off x="0" y="0"/>
+                      <a:ext cx="5486400" cy="4199522"/>
+                    </a:xfrm>
+                    <a:prstGeom prst="rect">
+                      <a:avLst/>
+                    </a:prstGeom>
+                    <a:noFill/>
+                    <a:ln>
+                      <a:noFill/>
+                    </a:ln>
+                  </pic:spPr>
+                </pic:pic>
+              </a:graphicData>
+            </a:graphic>
+          </wp:inline>
+        </w:drawing>
+      </w:r>
       <w:bookmarkEnd w:id="0"/>
-      <w:r>
-        <w:rPr>
-          <w:rFonts w:ascii="Times New Roman" w:hAnsi="Times New Roman" w:cs="Times New Roman"/>
-        </w:rPr>
-        <w:t>ness</w:t>
-      </w:r>
-      <w:r>
-        <w:rPr>
-          <w:rFonts w:ascii="Times New Roman" w:hAnsi="Times New Roman" w:cs="Times New Roman"/>
-        </w:rPr>
-        <w:t xml:space="preserve">. </w:t>
-      </w:r>
-      <w:r>
-        <w:rPr>
-          <w:rFonts w:ascii="Times New Roman" w:hAnsi="Times New Roman" w:cs="Times New Roman"/>
-        </w:rPr>
-        <w:t xml:space="preserve">These proxies are a way to measure the robustness in a system. </w:t>
-      </w:r>
-    </w:p>
-    <w:p>
-      <w:pPr>
-        <w:rPr>
-          <w:rFonts w:ascii="Times New Roman" w:hAnsi="Times New Roman" w:cs="Times New Roman"/>
-        </w:rPr>
-      </w:pPr>
     </w:p>
     <w:p>
       <w:pPr>
@@ -699,6 +919,33 @@
     <w:semiHidden/>
     <w:unhideWhenUsed/>
   </w:style>
+  <w:style w:type="paragraph" w:styleId="BalloonText">
+    <w:name w:val="Balloon Text"/>
+    <w:basedOn w:val="Normal"/>
+    <w:link w:val="BalloonTextChar"/>
+    <w:uiPriority w:val="99"/>
+    <w:semiHidden/>
+    <w:unhideWhenUsed/>
+    <w:rsid w:val="001F0830"/>
+    <w:rPr>
+      <w:rFonts w:ascii="Lucida Grande" w:hAnsi="Lucida Grande" w:cs="Lucida Grande"/>
+      <w:sz w:val="18"/>
+      <w:szCs w:val="18"/>
+    </w:rPr>
+  </w:style>
+  <w:style w:type="character" w:customStyle="1" w:styleId="BalloonTextChar">
+    <w:name w:val="Balloon Text Char"/>
+    <w:basedOn w:val="DefaultParagraphFont"/>
+    <w:link w:val="BalloonText"/>
+    <w:uiPriority w:val="99"/>
+    <w:semiHidden/>
+    <w:rsid w:val="001F0830"/>
+    <w:rPr>
+      <w:rFonts w:ascii="Lucida Grande" w:hAnsi="Lucida Grande" w:cs="Lucida Grande"/>
+      <w:sz w:val="18"/>
+      <w:szCs w:val="18"/>
+    </w:rPr>
+  </w:style>
 </w:styles>
 </file>
 
@@ -884,6 +1131,33 @@
     <w:uiPriority w:val="99"/>
     <w:semiHidden/>
     <w:unhideWhenUsed/>
+  </w:style>
+  <w:style w:type="paragraph" w:styleId="BalloonText">
+    <w:name w:val="Balloon Text"/>
+    <w:basedOn w:val="Normal"/>
+    <w:link w:val="BalloonTextChar"/>
+    <w:uiPriority w:val="99"/>
+    <w:semiHidden/>
+    <w:unhideWhenUsed/>
+    <w:rsid w:val="001F0830"/>
+    <w:rPr>
+      <w:rFonts w:ascii="Lucida Grande" w:hAnsi="Lucida Grande" w:cs="Lucida Grande"/>
+      <w:sz w:val="18"/>
+      <w:szCs w:val="18"/>
+    </w:rPr>
+  </w:style>
+  <w:style w:type="character" w:customStyle="1" w:styleId="BalloonTextChar">
+    <w:name w:val="Balloon Text Char"/>
+    <w:basedOn w:val="DefaultParagraphFont"/>
+    <w:link w:val="BalloonText"/>
+    <w:uiPriority w:val="99"/>
+    <w:semiHidden/>
+    <w:rsid w:val="001F0830"/>
+    <w:rPr>
+      <w:rFonts w:ascii="Lucida Grande" w:hAnsi="Lucida Grande" w:cs="Lucida Grande"/>
+      <w:sz w:val="18"/>
+      <w:szCs w:val="18"/>
+    </w:rPr>
   </w:style>
 </w:styles>
 </file>

</xml_diff>